<commit_message>
Update Dokumentacja_PIEKARNIA-1 - NOWA.docx
</commit_message>
<xml_diff>
--- a/Dokumentacja_PIEKARNIA-1 - NOWA.docx
+++ b/Dokumentacja_PIEKARNIA-1 - NOWA.docx
@@ -1,6 +1,6 @@
 
 <file path=word/document.xml><?xml version="1.0" encoding="utf-8"?>
-<w:document xmlns:wpc="http://schemas.microsoft.com/office/word/2010/wordprocessingCanvas" xmlns:cx="http://schemas.microsoft.com/office/drawing/2014/chartex" xmlns:cx1="http://schemas.microsoft.com/office/drawing/2015/9/8/chartex" xmlns:cx2="http://schemas.microsoft.com/office/drawing/2015/10/21/chartex" xmlns:cx3="http://schemas.microsoft.com/office/drawing/2016/5/9/chartex" xmlns:cx4="http://schemas.microsoft.com/office/drawing/2016/5/10/chartex" xmlns:cx5="http://schemas.microsoft.com/office/drawing/2016/5/11/chartex" xmlns:cx6="http://schemas.microsoft.com/office/drawing/2016/5/12/chartex" xmlns:cx7="http://schemas.microsoft.com/office/drawing/2016/5/13/chartex" xmlns:cx8="http://schemas.microsoft.com/office/drawing/2016/5/14/chartex" xmlns:mc="http://schemas.openxmlformats.org/markup-compatibility/2006" xmlns:aink="http://schemas.microsoft.com/office/drawing/2016/ink" xmlns:am3d="http://schemas.microsoft.com/office/drawing/2017/model3d" xmlns:o="urn:schemas-microsoft-com:office:office" xmlns:r="http://schemas.openxmlformats.org/officeDocument/2006/relationships" xmlns:m="http://schemas.openxmlformats.org/officeDocument/2006/math" xmlns:v="urn:schemas-microsoft-com:vml" xmlns:wp14="http://schemas.microsoft.com/office/word/2010/wordprocessingDrawing" xmlns:wp="http://schemas.openxmlformats.org/drawingml/2006/wordprocessingDrawing" xmlns:w10="urn:schemas-microsoft-com:office:word" xmlns:w="http://schemas.openxmlformats.org/wordprocessingml/2006/main" xmlns:w14="http://schemas.microsoft.com/office/word/2010/wordml" xmlns:w15="http://schemas.microsoft.com/office/word/2012/wordml" xmlns:w16cex="http://schemas.microsoft.com/office/word/2018/wordml/cex" xmlns:w16cid="http://schemas.microsoft.com/office/word/2016/wordml/cid" xmlns:w16="http://schemas.microsoft.com/office/word/2018/wordml" xmlns:w16sdtdh="http://schemas.microsoft.com/office/word/2020/wordml/sdtdatahash" xmlns:w16se="http://schemas.microsoft.com/office/word/2015/wordml/symex" xmlns:wpg="http://schemas.microsoft.com/office/word/2010/wordprocessingGroup" xmlns:wpi="http://schemas.microsoft.com/office/word/2010/wordprocessingInk" xmlns:wne="http://schemas.microsoft.com/office/word/2006/wordml" xmlns:wps="http://schemas.microsoft.com/office/word/2010/wordprocessingShape" mc:Ignorable="w14 w15 w16se w16cid w16 w16cex w16sdtdh wp14">
+<w:document xmlns:wpc="http://schemas.microsoft.com/office/word/2010/wordprocessingCanvas" xmlns:cx="http://schemas.microsoft.com/office/drawing/2014/chartex" xmlns:cx1="http://schemas.microsoft.com/office/drawing/2015/9/8/chartex" xmlns:cx2="http://schemas.microsoft.com/office/drawing/2015/10/21/chartex" xmlns:cx3="http://schemas.microsoft.com/office/drawing/2016/5/9/chartex" xmlns:cx4="http://schemas.microsoft.com/office/drawing/2016/5/10/chartex" xmlns:cx5="http://schemas.microsoft.com/office/drawing/2016/5/11/chartex" xmlns:cx6="http://schemas.microsoft.com/office/drawing/2016/5/12/chartex" xmlns:cx7="http://schemas.microsoft.com/office/drawing/2016/5/13/chartex" xmlns:cx8="http://schemas.microsoft.com/office/drawing/2016/5/14/chartex" xmlns:mc="http://schemas.openxmlformats.org/markup-compatibility/2006" xmlns:aink="http://schemas.microsoft.com/office/drawing/2016/ink" xmlns:am3d="http://schemas.microsoft.com/office/drawing/2017/model3d" xmlns:o="urn:schemas-microsoft-com:office:office" xmlns:oel="http://schemas.microsoft.com/office/2019/extlst" xmlns:r="http://schemas.openxmlformats.org/officeDocument/2006/relationships" xmlns:m="http://schemas.openxmlformats.org/officeDocument/2006/math" xmlns:v="urn:schemas-microsoft-com:vml" xmlns:wp14="http://schemas.microsoft.com/office/word/2010/wordprocessingDrawing" xmlns:wp="http://schemas.openxmlformats.org/drawingml/2006/wordprocessingDrawing" xmlns:w10="urn:schemas-microsoft-com:office:word" xmlns:w="http://schemas.openxmlformats.org/wordprocessingml/2006/main" xmlns:w14="http://schemas.microsoft.com/office/word/2010/wordml" xmlns:w15="http://schemas.microsoft.com/office/word/2012/wordml" xmlns:w16cex="http://schemas.microsoft.com/office/word/2018/wordml/cex" xmlns:w16cid="http://schemas.microsoft.com/office/word/2016/wordml/cid" xmlns:w16="http://schemas.microsoft.com/office/word/2018/wordml" xmlns:w16sdtdh="http://schemas.microsoft.com/office/word/2020/wordml/sdtdatahash" xmlns:w16se="http://schemas.microsoft.com/office/word/2015/wordml/symex" xmlns:wpg="http://schemas.microsoft.com/office/word/2010/wordprocessingGroup" xmlns:wpi="http://schemas.microsoft.com/office/word/2010/wordprocessingInk" xmlns:wne="http://schemas.microsoft.com/office/word/2006/wordml" xmlns:wps="http://schemas.microsoft.com/office/word/2010/wordprocessingShape" mc:Ignorable="w14 w15 w16se w16cid w16 w16cex w16sdtdh wp14">
   <w:body>
     <w:p>
       <w:pPr>
@@ -548,7 +548,25 @@
           <w:sz w:val="24"/>
           <w:szCs w:val="24"/>
         </w:rPr>
-        <w:t>Użytkownik będzie wstanie zarejestrować się w aplikacji tworząc własne unikalne konto, dzięki któremu będzie miał dostęp doswoich danych oraz</w:t>
+        <w:t xml:space="preserve">Użytkownik będzie wstanie zarejestrować się w aplikacji tworząc własne unikalne konto, dzięki któremu będzie miał dostęp </w:t>
+      </w:r>
+      <w:proofErr w:type="spellStart"/>
+      <w:r>
+        <w:rPr>
+          <w:rFonts w:ascii="Times New Roman" w:hAnsi="Times New Roman" w:cs="Times New Roman"/>
+          <w:sz w:val="24"/>
+          <w:szCs w:val="24"/>
+        </w:rPr>
+        <w:t>doswoich</w:t>
+      </w:r>
+      <w:proofErr w:type="spellEnd"/>
+      <w:r>
+        <w:rPr>
+          <w:rFonts w:ascii="Times New Roman" w:hAnsi="Times New Roman" w:cs="Times New Roman"/>
+          <w:sz w:val="24"/>
+          <w:szCs w:val="24"/>
+        </w:rPr>
+        <w:t xml:space="preserve"> danych oraz</w:t>
       </w:r>
       <w:r>
         <w:rPr>
@@ -987,6 +1005,14 @@
         </w:rPr>
         <w:t>- Zakup produktu na stronie</w:t>
       </w:r>
+      <w:r>
+        <w:rPr>
+          <w:rFonts w:ascii="Times New Roman" w:hAnsi="Times New Roman" w:cs="Times New Roman"/>
+          <w:sz w:val="28"/>
+          <w:szCs w:val="28"/>
+        </w:rPr>
+        <w:t xml:space="preserve"> &gt; Przejście do Koszyka </w:t>
+      </w:r>
     </w:p>
     <w:p>
       <w:pPr>
@@ -1050,6 +1076,14 @@
           <w:szCs w:val="28"/>
         </w:rPr>
         <w:t xml:space="preserve">- Kontakt z administracją </w:t>
+      </w:r>
+      <w:r>
+        <w:rPr>
+          <w:rFonts w:ascii="Times New Roman" w:hAnsi="Times New Roman" w:cs="Times New Roman"/>
+          <w:sz w:val="28"/>
+          <w:szCs w:val="28"/>
+        </w:rPr>
+        <w:t xml:space="preserve">za pomocą numery telefonu </w:t>
       </w:r>
     </w:p>
     <w:p>
@@ -1162,6 +1196,88 @@
           <w:sz w:val="28"/>
           <w:szCs w:val="28"/>
         </w:rPr>
+        <w:t xml:space="preserve">- Modyfikacja danych Użytkownika </w:t>
+      </w:r>
+    </w:p>
+    <w:p>
+      <w:pPr>
+        <w:pStyle w:val="Akapitzlist"/>
+        <w:rPr>
+          <w:rFonts w:ascii="Times New Roman" w:hAnsi="Times New Roman" w:cs="Times New Roman"/>
+          <w:sz w:val="28"/>
+          <w:szCs w:val="28"/>
+        </w:rPr>
+      </w:pPr>
+      <w:r>
+        <w:rPr>
+          <w:rFonts w:ascii="Times New Roman" w:hAnsi="Times New Roman" w:cs="Times New Roman"/>
+          <w:sz w:val="28"/>
+          <w:szCs w:val="28"/>
+        </w:rPr>
+        <w:t>Imię</w:t>
+      </w:r>
+    </w:p>
+    <w:p>
+      <w:pPr>
+        <w:pStyle w:val="Akapitzlist"/>
+        <w:rPr>
+          <w:rFonts w:ascii="Times New Roman" w:hAnsi="Times New Roman" w:cs="Times New Roman"/>
+          <w:sz w:val="28"/>
+          <w:szCs w:val="28"/>
+        </w:rPr>
+      </w:pPr>
+      <w:r>
+        <w:rPr>
+          <w:rFonts w:ascii="Times New Roman" w:hAnsi="Times New Roman" w:cs="Times New Roman"/>
+          <w:sz w:val="28"/>
+          <w:szCs w:val="28"/>
+        </w:rPr>
+        <w:t xml:space="preserve">Nazwisko </w:t>
+      </w:r>
+    </w:p>
+    <w:p>
+      <w:pPr>
+        <w:pStyle w:val="Akapitzlist"/>
+        <w:rPr>
+          <w:rFonts w:ascii="Times New Roman" w:hAnsi="Times New Roman" w:cs="Times New Roman"/>
+          <w:sz w:val="28"/>
+          <w:szCs w:val="28"/>
+        </w:rPr>
+      </w:pPr>
+      <w:r>
+        <w:rPr>
+          <w:rFonts w:ascii="Times New Roman" w:hAnsi="Times New Roman" w:cs="Times New Roman"/>
+          <w:sz w:val="28"/>
+          <w:szCs w:val="28"/>
+        </w:rPr>
+        <w:t xml:space="preserve">Adres Email </w:t>
+      </w:r>
+    </w:p>
+    <w:p>
+      <w:pPr>
+        <w:pStyle w:val="Akapitzlist"/>
+        <w:rPr>
+          <w:rFonts w:ascii="Times New Roman" w:hAnsi="Times New Roman" w:cs="Times New Roman"/>
+          <w:sz w:val="28"/>
+          <w:szCs w:val="28"/>
+        </w:rPr>
+      </w:pPr>
+    </w:p>
+    <w:p>
+      <w:pPr>
+        <w:pStyle w:val="Akapitzlist"/>
+        <w:rPr>
+          <w:rFonts w:ascii="Times New Roman" w:hAnsi="Times New Roman" w:cs="Times New Roman"/>
+          <w:sz w:val="28"/>
+          <w:szCs w:val="28"/>
+        </w:rPr>
+      </w:pPr>
+      <w:r>
+        <w:rPr>
+          <w:rFonts w:ascii="Times New Roman" w:hAnsi="Times New Roman" w:cs="Times New Roman"/>
+          <w:sz w:val="28"/>
+          <w:szCs w:val="28"/>
+        </w:rPr>
         <w:t xml:space="preserve">- </w:t>
       </w:r>
       <w:r>
@@ -1198,23 +1314,15 @@
           <w:sz w:val="28"/>
           <w:szCs w:val="28"/>
         </w:rPr>
-        <w:t>- Wprowadz</w:t>
-      </w:r>
-      <w:r>
-        <w:rPr>
-          <w:rFonts w:ascii="Times New Roman" w:hAnsi="Times New Roman" w:cs="Times New Roman"/>
-          <w:sz w:val="28"/>
-          <w:szCs w:val="28"/>
-        </w:rPr>
-        <w:t>en</w:t>
-      </w:r>
-      <w:r>
-        <w:rPr>
-          <w:rFonts w:ascii="Times New Roman" w:hAnsi="Times New Roman" w:cs="Times New Roman"/>
-          <w:sz w:val="28"/>
-          <w:szCs w:val="28"/>
-        </w:rPr>
-        <w:t>ie ilości towaru do bazy danych</w:t>
+        <w:t xml:space="preserve">- </w:t>
+      </w:r>
+      <w:r>
+        <w:rPr>
+          <w:rFonts w:ascii="Times New Roman" w:hAnsi="Times New Roman" w:cs="Times New Roman"/>
+          <w:sz w:val="28"/>
+          <w:szCs w:val="28"/>
+        </w:rPr>
+        <w:t>Modyfikacja zasobów produktów (to znaczy ile jest na stanie towaru z którego wyprodukuję się produkty do sprzedaży na stronie sklepu).</w:t>
       </w:r>
     </w:p>
     <w:p>
@@ -1244,41 +1352,73 @@
         </w:rPr>
         <w:t xml:space="preserve">- Kontakt z obsługą </w:t>
       </w:r>
-    </w:p>
-    <w:p>
-      <w:pPr>
-        <w:pStyle w:val="Akapitzlist"/>
-        <w:rPr>
-          <w:rFonts w:ascii="Times New Roman" w:hAnsi="Times New Roman" w:cs="Times New Roman"/>
-          <w:sz w:val="28"/>
-          <w:szCs w:val="28"/>
-        </w:rPr>
-      </w:pPr>
-    </w:p>
-    <w:p>
-      <w:pPr>
-        <w:pStyle w:val="Akapitzlist"/>
-        <w:rPr>
-          <w:rFonts w:ascii="Times New Roman" w:hAnsi="Times New Roman" w:cs="Times New Roman"/>
-          <w:sz w:val="28"/>
-          <w:szCs w:val="28"/>
-        </w:rPr>
-      </w:pPr>
-      <w:r>
-        <w:rPr>
-          <w:rFonts w:ascii="Times New Roman" w:hAnsi="Times New Roman" w:cs="Times New Roman"/>
-          <w:sz w:val="28"/>
-          <w:szCs w:val="28"/>
-        </w:rPr>
-        <w:t xml:space="preserve">- Wyświetlanie zamówień </w:t>
-      </w:r>
-      <w:r>
-        <w:rPr>
-          <w:rFonts w:ascii="Times New Roman" w:hAnsi="Times New Roman" w:cs="Times New Roman"/>
-          <w:sz w:val="28"/>
-          <w:szCs w:val="28"/>
-        </w:rPr>
-        <w:t>użytkowników</w:t>
+      <w:r>
+        <w:rPr>
+          <w:rFonts w:ascii="Times New Roman" w:hAnsi="Times New Roman" w:cs="Times New Roman"/>
+          <w:sz w:val="28"/>
+          <w:szCs w:val="28"/>
+        </w:rPr>
+        <w:t xml:space="preserve">za pomocą </w:t>
+      </w:r>
+      <w:r>
+        <w:rPr>
+          <w:rFonts w:ascii="Times New Roman" w:hAnsi="Times New Roman" w:cs="Times New Roman"/>
+          <w:sz w:val="28"/>
+          <w:szCs w:val="28"/>
+        </w:rPr>
+        <w:t xml:space="preserve">numeru </w:t>
+      </w:r>
+      <w:r>
+        <w:rPr>
+          <w:rFonts w:ascii="Times New Roman" w:hAnsi="Times New Roman" w:cs="Times New Roman"/>
+          <w:sz w:val="28"/>
+          <w:szCs w:val="28"/>
+        </w:rPr>
+        <w:t xml:space="preserve">telefonu </w:t>
+      </w:r>
+    </w:p>
+    <w:p>
+      <w:pPr>
+        <w:pStyle w:val="Akapitzlist"/>
+        <w:rPr>
+          <w:rFonts w:ascii="Times New Roman" w:hAnsi="Times New Roman" w:cs="Times New Roman"/>
+          <w:sz w:val="28"/>
+          <w:szCs w:val="28"/>
+        </w:rPr>
+      </w:pPr>
+    </w:p>
+    <w:p>
+      <w:pPr>
+        <w:pStyle w:val="Akapitzlist"/>
+        <w:rPr>
+          <w:rFonts w:ascii="Times New Roman" w:hAnsi="Times New Roman" w:cs="Times New Roman"/>
+          <w:sz w:val="28"/>
+          <w:szCs w:val="28"/>
+        </w:rPr>
+      </w:pPr>
+      <w:r>
+        <w:rPr>
+          <w:rFonts w:ascii="Times New Roman" w:hAnsi="Times New Roman" w:cs="Times New Roman"/>
+          <w:sz w:val="28"/>
+          <w:szCs w:val="28"/>
+        </w:rPr>
+        <w:t xml:space="preserve">- Wyświetlanie </w:t>
+      </w:r>
+      <w:r>
+        <w:rPr>
+          <w:rFonts w:ascii="Times New Roman" w:hAnsi="Times New Roman" w:cs="Times New Roman"/>
+          <w:sz w:val="28"/>
+          <w:szCs w:val="28"/>
+        </w:rPr>
+        <w:t>ile zamówień dokonano w ostatnim czasie przez użytkowni</w:t>
+      </w:r>
+      <w:r>
+        <w:rPr>
+          <w:rFonts w:ascii="Times New Roman" w:hAnsi="Times New Roman" w:cs="Times New Roman"/>
+          <w:sz w:val="28"/>
+          <w:szCs w:val="28"/>
+        </w:rPr>
+        <w:t xml:space="preserve">ków </w:t>
       </w:r>
     </w:p>
     <w:p>
@@ -1376,7 +1516,16 @@
           <w:sz w:val="28"/>
           <w:szCs w:val="28"/>
         </w:rPr>
-        <w:t>ów piekarni</w:t>
+        <w:t xml:space="preserve">ów </w:t>
+      </w:r>
+      <w:proofErr w:type="spellStart"/>
+      <w:r>
+        <w:rPr>
+          <w:rFonts w:ascii="Times New Roman" w:hAnsi="Times New Roman" w:cs="Times New Roman"/>
+          <w:sz w:val="28"/>
+          <w:szCs w:val="28"/>
+        </w:rPr>
+        <w:t>piekarni</w:t>
       </w:r>
       <w:r>
         <w:rPr>
@@ -1392,7 +1541,34 @@
           <w:sz w:val="28"/>
           <w:szCs w:val="28"/>
         </w:rPr>
-        <w:t xml:space="preserve">będzie miał możliwość sprawdzenia ceny i dostępności danych produktóworaz </w:t>
+        <w:t>będzie</w:t>
+      </w:r>
+      <w:proofErr w:type="spellEnd"/>
+      <w:r>
+        <w:rPr>
+          <w:rFonts w:ascii="Times New Roman" w:hAnsi="Times New Roman" w:cs="Times New Roman"/>
+          <w:sz w:val="28"/>
+          <w:szCs w:val="28"/>
+        </w:rPr>
+        <w:t xml:space="preserve"> miał możliwość sprawdzenia ceny i dostępności danych </w:t>
+      </w:r>
+      <w:proofErr w:type="spellStart"/>
+      <w:r>
+        <w:rPr>
+          <w:rFonts w:ascii="Times New Roman" w:hAnsi="Times New Roman" w:cs="Times New Roman"/>
+          <w:sz w:val="28"/>
+          <w:szCs w:val="28"/>
+        </w:rPr>
+        <w:t>produktóworaz</w:t>
+      </w:r>
+      <w:proofErr w:type="spellEnd"/>
+      <w:r>
+        <w:rPr>
+          <w:rFonts w:ascii="Times New Roman" w:hAnsi="Times New Roman" w:cs="Times New Roman"/>
+          <w:sz w:val="28"/>
+          <w:szCs w:val="28"/>
+        </w:rPr>
+        <w:t xml:space="preserve"> </w:t>
       </w:r>
       <w:r>
         <w:rPr>
@@ -1444,7 +1620,25 @@
           <w:sz w:val="28"/>
           <w:szCs w:val="28"/>
         </w:rPr>
-        <w:t xml:space="preserve">Interfejs administratora – Administrator po zalogowaniu dostanie dostęp domodyfikacji stanu magazynu </w:t>
+        <w:t xml:space="preserve">Interfejs administratora – Administrator po zalogowaniu dostanie dostęp </w:t>
+      </w:r>
+      <w:proofErr w:type="spellStart"/>
+      <w:r>
+        <w:rPr>
+          <w:rFonts w:ascii="Times New Roman" w:hAnsi="Times New Roman" w:cs="Times New Roman"/>
+          <w:sz w:val="28"/>
+          <w:szCs w:val="28"/>
+        </w:rPr>
+        <w:t>domodyfikacji</w:t>
+      </w:r>
+      <w:proofErr w:type="spellEnd"/>
+      <w:r>
+        <w:rPr>
+          <w:rFonts w:ascii="Times New Roman" w:hAnsi="Times New Roman" w:cs="Times New Roman"/>
+          <w:sz w:val="28"/>
+          <w:szCs w:val="28"/>
+        </w:rPr>
+        <w:t xml:space="preserve"> stanu magazynu </w:t>
       </w:r>
       <w:r>
         <w:rPr>
@@ -1644,7 +1838,6 @@
           <w:sz w:val="28"/>
           <w:szCs w:val="28"/>
         </w:rPr>
-        <w:lastRenderedPageBreak/>
         <w:t>Diagram przypadków użycia:</w:t>
       </w:r>
     </w:p>
@@ -1684,13 +1877,12 @@
           <w:noProof/>
           <w:sz w:val="28"/>
           <w:szCs w:val="28"/>
-          <w:lang w:eastAsia="pl-PL"/>
         </w:rPr>
         <w:drawing>
-          <wp:inline distT="0" distB="0" distL="0" distR="0" wp14:anchorId="76D3EFDC" wp14:editId="6D9C6AEC">
-            <wp:extent cx="5671185" cy="2895398"/>
-            <wp:effectExtent l="0" t="0" r="5715" b="635"/>
-            <wp:docPr id="4" name="Obraz 4"/>
+          <wp:inline distT="0" distB="0" distL="0" distR="0" wp14:anchorId="4EEECF9E" wp14:editId="3C55F22A">
+            <wp:extent cx="5760720" cy="2527935"/>
+            <wp:effectExtent l="0" t="0" r="0" b="5715"/>
+            <wp:docPr id="2" name="Obraz 2"/>
             <wp:cNvGraphicFramePr>
               <a:graphicFrameLocks xmlns:a="http://schemas.openxmlformats.org/drawingml/2006/main" noChangeAspect="1"/>
             </wp:cNvGraphicFramePr>
@@ -1698,33 +1890,29 @@
               <a:graphicData uri="http://schemas.openxmlformats.org/drawingml/2006/picture">
                 <pic:pic xmlns:pic="http://schemas.openxmlformats.org/drawingml/2006/picture">
                   <pic:nvPicPr>
-                    <pic:cNvPr id="0" name="Picture 4"/>
-                    <pic:cNvPicPr>
-                      <a:picLocks noChangeAspect="1" noChangeArrowheads="1"/>
-                    </pic:cNvPicPr>
+                    <pic:cNvPr id="2" name="Obraz 2"/>
+                    <pic:cNvPicPr/>
                   </pic:nvPicPr>
                   <pic:blipFill>
-                    <a:blip r:embed="rId5"/>
-                    <a:srcRect/>
+                    <a:blip r:embed="rId5">
+                      <a:extLst>
+                        <a:ext uri="{28A0092B-C50C-407E-A947-70E740481C1C}">
+                          <a14:useLocalDpi xmlns:a14="http://schemas.microsoft.com/office/drawing/2010/main" val="0"/>
+                        </a:ext>
+                      </a:extLst>
+                    </a:blip>
                     <a:stretch>
                       <a:fillRect/>
                     </a:stretch>
                   </pic:blipFill>
-                  <pic:spPr bwMode="auto">
+                  <pic:spPr>
                     <a:xfrm>
                       <a:off x="0" y="0"/>
-                      <a:ext cx="5704652" cy="2912485"/>
+                      <a:ext cx="5760720" cy="2527935"/>
                     </a:xfrm>
                     <a:prstGeom prst="rect">
                       <a:avLst/>
                     </a:prstGeom>
-                    <a:noFill/>
-                    <a:ln w="9525">
-                      <a:noFill/>
-                      <a:miter lim="800000"/>
-                      <a:headEnd/>
-                      <a:tailEnd/>
-                    </a:ln>
                   </pic:spPr>
                 </pic:pic>
               </a:graphicData>
@@ -2737,7 +2925,10 @@
         <w:t xml:space="preserve"> 1. Budowa podstawowej strony internetowej i postawienie jej na domenie - (</w:t>
       </w:r>
       <w:r>
-        <w:t xml:space="preserve">4 </w:t>
+        <w:t>3</w:t>
+      </w:r>
+      <w:r>
+        <w:t xml:space="preserve"> </w:t>
       </w:r>
       <w:r>
         <w:t xml:space="preserve">dzień) </w:t>
@@ -2748,7 +2939,10 @@
         <w:t>2. Budowa bazy danych oraz przystosowanie jej do założeń projektowych - (</w:t>
       </w:r>
       <w:r>
-        <w:t xml:space="preserve">6 </w:t>
+        <w:t>5</w:t>
+      </w:r>
+      <w:r>
+        <w:t xml:space="preserve"> </w:t>
       </w:r>
       <w:r>
         <w:t xml:space="preserve">dni) </w:t>
@@ -2770,7 +2964,10 @@
         <w:t>4. Utworzenie szablonów: rejestracji, logowania, (</w:t>
       </w:r>
       <w:r>
-        <w:t xml:space="preserve">10 </w:t>
+        <w:t>5</w:t>
+      </w:r>
+      <w:r>
+        <w:t xml:space="preserve"> </w:t>
       </w:r>
       <w:r>
         <w:t xml:space="preserve">dni) </w:t>
@@ -2781,7 +2978,7 @@
         <w:t>5. Utworzenie panelu klienta oraz administratora - (</w:t>
       </w:r>
       <w:r>
-        <w:t>7</w:t>
+        <w:t>5</w:t>
       </w:r>
       <w:r>
         <w:t xml:space="preserve"> dni) </w:t>
@@ -2798,7 +2995,7 @@
         <w:t xml:space="preserve"> - (</w:t>
       </w:r>
       <w:r>
-        <w:t>5</w:t>
+        <w:t>4</w:t>
       </w:r>
       <w:r>
         <w:t xml:space="preserve"> dni) </w:t>
@@ -2806,7 +3003,13 @@
     </w:p>
     <w:p>
       <w:r>
-        <w:t xml:space="preserve">7. Stworzenie wyboru oraz opracowanie ich zapisu do zamówienia - (5 dni) </w:t>
+        <w:t>7. Stworzenie wyboru oraz opracowanie ich zapisu do zamówienia - (</w:t>
+      </w:r>
+      <w:r>
+        <w:t>4</w:t>
+      </w:r>
+      <w:r>
+        <w:t xml:space="preserve"> dni) </w:t>
       </w:r>
     </w:p>
     <w:p>
@@ -2821,7 +3024,15 @@
         <w:t>8</w:t>
       </w:r>
       <w:r>
-        <w:t>. Dopracowanie strony internetowej w zakresie wizualnym(responsywność itp.) (3 dni)</w:t>
+        <w:t>. Dopracowanie strony internetowej w zakresie wizualnym(</w:t>
+      </w:r>
+      <w:proofErr w:type="spellStart"/>
+      <w:r>
+        <w:t>responsywność</w:t>
+      </w:r>
+      <w:proofErr w:type="spellEnd"/>
+      <w:r>
+        <w:t xml:space="preserve"> itp.) (3 dni)</w:t>
       </w:r>
     </w:p>
     <w:sectPr>
@@ -2835,7 +3046,7 @@
 </file>
 
 <file path=word/numbering.xml><?xml version="1.0" encoding="utf-8"?>
-<w:numbering xmlns:wpc="http://schemas.microsoft.com/office/word/2010/wordprocessingCanvas" xmlns:cx="http://schemas.microsoft.com/office/drawing/2014/chartex" xmlns:cx1="http://schemas.microsoft.com/office/drawing/2015/9/8/chartex" xmlns:cx2="http://schemas.microsoft.com/office/drawing/2015/10/21/chartex" xmlns:cx3="http://schemas.microsoft.com/office/drawing/2016/5/9/chartex" xmlns:cx4="http://schemas.microsoft.com/office/drawing/2016/5/10/chartex" xmlns:cx5="http://schemas.microsoft.com/office/drawing/2016/5/11/chartex" xmlns:cx6="http://schemas.microsoft.com/office/drawing/2016/5/12/chartex" xmlns:cx7="http://schemas.microsoft.com/office/drawing/2016/5/13/chartex" xmlns:cx8="http://schemas.microsoft.com/office/drawing/2016/5/14/chartex" xmlns:mc="http://schemas.openxmlformats.org/markup-compatibility/2006" xmlns:aink="http://schemas.microsoft.com/office/drawing/2016/ink" xmlns:am3d="http://schemas.microsoft.com/office/drawing/2017/model3d" xmlns:o="urn:schemas-microsoft-com:office:office" xmlns:r="http://schemas.openxmlformats.org/officeDocument/2006/relationships" xmlns:m="http://schemas.openxmlformats.org/officeDocument/2006/math" xmlns:v="urn:schemas-microsoft-com:vml" xmlns:wp14="http://schemas.microsoft.com/office/word/2010/wordprocessingDrawing" xmlns:wp="http://schemas.openxmlformats.org/drawingml/2006/wordprocessingDrawing" xmlns:w10="urn:schemas-microsoft-com:office:word" xmlns:w="http://schemas.openxmlformats.org/wordprocessingml/2006/main" xmlns:w14="http://schemas.microsoft.com/office/word/2010/wordml" xmlns:w15="http://schemas.microsoft.com/office/word/2012/wordml" xmlns:w16cex="http://schemas.microsoft.com/office/word/2018/wordml/cex" xmlns:w16cid="http://schemas.microsoft.com/office/word/2016/wordml/cid" xmlns:w16="http://schemas.microsoft.com/office/word/2018/wordml" xmlns:w16sdtdh="http://schemas.microsoft.com/office/word/2020/wordml/sdtdatahash" xmlns:w16se="http://schemas.microsoft.com/office/word/2015/wordml/symex" xmlns:wpg="http://schemas.microsoft.com/office/word/2010/wordprocessingGroup" xmlns:wpi="http://schemas.microsoft.com/office/word/2010/wordprocessingInk" xmlns:wne="http://schemas.microsoft.com/office/word/2006/wordml" xmlns:wps="http://schemas.microsoft.com/office/word/2010/wordprocessingShape" mc:Ignorable="w14 w15 w16se w16cid w16 w16cex w16sdtdh wp14">
+<w:numbering xmlns:wpc="http://schemas.microsoft.com/office/word/2010/wordprocessingCanvas" xmlns:cx="http://schemas.microsoft.com/office/drawing/2014/chartex" xmlns:cx1="http://schemas.microsoft.com/office/drawing/2015/9/8/chartex" xmlns:cx2="http://schemas.microsoft.com/office/drawing/2015/10/21/chartex" xmlns:cx3="http://schemas.microsoft.com/office/drawing/2016/5/9/chartex" xmlns:cx4="http://schemas.microsoft.com/office/drawing/2016/5/10/chartex" xmlns:cx5="http://schemas.microsoft.com/office/drawing/2016/5/11/chartex" xmlns:cx6="http://schemas.microsoft.com/office/drawing/2016/5/12/chartex" xmlns:cx7="http://schemas.microsoft.com/office/drawing/2016/5/13/chartex" xmlns:cx8="http://schemas.microsoft.com/office/drawing/2016/5/14/chartex" xmlns:mc="http://schemas.openxmlformats.org/markup-compatibility/2006" xmlns:aink="http://schemas.microsoft.com/office/drawing/2016/ink" xmlns:am3d="http://schemas.microsoft.com/office/drawing/2017/model3d" xmlns:o="urn:schemas-microsoft-com:office:office" xmlns:oel="http://schemas.microsoft.com/office/2019/extlst" xmlns:r="http://schemas.openxmlformats.org/officeDocument/2006/relationships" xmlns:m="http://schemas.openxmlformats.org/officeDocument/2006/math" xmlns:v="urn:schemas-microsoft-com:vml" xmlns:wp14="http://schemas.microsoft.com/office/word/2010/wordprocessingDrawing" xmlns:wp="http://schemas.openxmlformats.org/drawingml/2006/wordprocessingDrawing" xmlns:w10="urn:schemas-microsoft-com:office:word" xmlns:w="http://schemas.openxmlformats.org/wordprocessingml/2006/main" xmlns:w14="http://schemas.microsoft.com/office/word/2010/wordml" xmlns:w15="http://schemas.microsoft.com/office/word/2012/wordml" xmlns:w16cex="http://schemas.microsoft.com/office/word/2018/wordml/cex" xmlns:w16cid="http://schemas.microsoft.com/office/word/2016/wordml/cid" xmlns:w16="http://schemas.microsoft.com/office/word/2018/wordml" xmlns:w16sdtdh="http://schemas.microsoft.com/office/word/2020/wordml/sdtdatahash" xmlns:w16se="http://schemas.microsoft.com/office/word/2015/wordml/symex" xmlns:wpg="http://schemas.microsoft.com/office/word/2010/wordprocessingGroup" xmlns:wpi="http://schemas.microsoft.com/office/word/2010/wordprocessingInk" xmlns:wne="http://schemas.microsoft.com/office/word/2006/wordml" xmlns:wps="http://schemas.microsoft.com/office/word/2010/wordprocessingShape" mc:Ignorable="w14 w15 w16se w16cid w16 w16cex w16sdtdh wp14">
   <w:abstractNum w:abstractNumId="0" w15:restartNumberingAfterBreak="0">
     <w:nsid w:val="7A9E4F24"/>
     <w:multiLevelType w:val="hybridMultilevel"/>
@@ -2925,7 +3136,7 @@
       </w:pPr>
     </w:lvl>
   </w:abstractNum>
-  <w:num w:numId="1">
+  <w:num w:numId="1" w16cid:durableId="1960838944">
     <w:abstractNumId w:val="0"/>
   </w:num>
 </w:numbering>

</xml_diff>